<commit_message>
add Java edition source, add final report
</commit_message>
<xml_diff>
--- a/documents/report.docx
+++ b/documents/report.docx
@@ -6,6 +6,8 @@
       <w:pPr>
         <w:pStyle w:val="1"/>
       </w:pPr>
+      <w:bookmarkStart w:id="0" w:name="_GoBack"/>
+      <w:bookmarkEnd w:id="0"/>
       <w:r>
         <w:rPr>
           <w:rFonts w:hint="eastAsia"/>
@@ -592,7 +594,19 @@
         <w:rPr>
           <w:rFonts w:hint="eastAsia"/>
         </w:rPr>
-        <w:t>现已经按《提案》与《详细设计》中制定的计划，完成了程序的开发、测试，并基本完成项目文档。</w:t>
+        <w:t>现已经按《</w:t>
+      </w:r>
+      <w:r>
+        <w:rPr>
+          <w:rFonts w:hint="eastAsia"/>
+        </w:rPr>
+        <w:t>提案》与《详细设计》中制定的计划，完成了程序的开发、测试，并</w:t>
+      </w:r>
+      <w:r>
+        <w:rPr>
+          <w:rFonts w:hint="eastAsia"/>
+        </w:rPr>
+        <w:t>完成项目文档。</w:t>
       </w:r>
     </w:p>
     <w:p/>
@@ -1066,8 +1080,13 @@
         </w:rPr>
         <w:t>数据加密的算法</w:t>
       </w:r>
-    </w:p>
-    <w:p/>
+      <w:r>
+        <w:rPr>
+          <w:rFonts w:hint="eastAsia"/>
+        </w:rPr>
+        <w:t>。</w:t>
+      </w:r>
+    </w:p>
     <w:p/>
     <w:p>
       <w:pPr>
@@ -1418,11 +1437,6 @@
       </m:oMath>
     </w:p>
     <w:p>
-      <w:pPr>
-        <w:rPr>
-          <w:rFonts w:hint="eastAsia"/>
-        </w:rPr>
-      </w:pPr>
       <w:r>
         <w:rPr>
           <w:rFonts w:hint="eastAsia"/>
@@ -1453,6 +1467,52 @@
         </w:rPr>
         <w:t>base64</w:t>
       </w:r>
+      <w:sdt>
+        <w:sdtPr>
+          <w:rPr>
+            <w:rFonts w:hint="eastAsia"/>
+          </w:rPr>
+          <w:id w:val="530537401"/>
+          <w:citation/>
+        </w:sdtPr>
+        <w:sdtEndPr/>
+        <w:sdtContent>
+          <w:r>
+            <w:fldChar w:fldCharType="begin"/>
+          </w:r>
+          <w:r>
+            <w:instrText xml:space="preserve"> </w:instrText>
+          </w:r>
+          <w:r>
+            <w:rPr>
+              <w:rFonts w:hint="eastAsia"/>
+            </w:rPr>
+            <w:instrText>CITATION RFC4648 \l 2052</w:instrText>
+          </w:r>
+          <w:r>
+            <w:instrText xml:space="preserve"> </w:instrText>
+          </w:r>
+          <w:r>
+            <w:fldChar w:fldCharType="separate"/>
+          </w:r>
+          <w:r>
+            <w:rPr>
+              <w:rFonts w:hint="eastAsia"/>
+              <w:noProof/>
+            </w:rPr>
+            <w:t xml:space="preserve"> </w:t>
+          </w:r>
+          <w:r>
+            <w:rPr>
+              <w:noProof/>
+            </w:rPr>
+            <w:t>[1]</w:t>
+          </w:r>
+          <w:r>
+            <w:fldChar w:fldCharType="end"/>
+          </w:r>
+        </w:sdtContent>
+      </w:sdt>
       <w:r>
         <w:rPr>
           <w:rFonts w:hint="eastAsia"/>
@@ -1979,7 +2039,6 @@
               <w:rPr>
                 <w:rFonts w:hint="eastAsia"/>
               </w:rPr>
-              <w:lastRenderedPageBreak/>
               <w:t>本地文件存在</w:t>
             </w:r>
             <w:r>
@@ -2018,6 +2077,7 @@
               <w:rPr>
                 <w:rFonts w:hint="eastAsia"/>
               </w:rPr>
+              <w:lastRenderedPageBreak/>
               <w:t>本地文件存在</w:t>
             </w:r>
             <w:r>
@@ -3035,7 +3095,14 @@
               <w:rPr>
                 <w:rFonts w:hint="eastAsia"/>
               </w:rPr>
-              <w:t>目录树，主要负责目录结构的管理和路径到节点的转换。</w:t>
+              <w:t>目录树，主</w:t>
+            </w:r>
+            <w:r>
+              <w:rPr>
+                <w:rFonts w:hint="eastAsia"/>
+              </w:rPr>
+              <w:lastRenderedPageBreak/>
+              <w:t>要负责目录结构的管理和路径到节点的转换。</w:t>
             </w:r>
           </w:p>
         </w:tc>
@@ -3048,6 +3115,7 @@
               <w:rPr>
                 <w:rFonts w:hint="eastAsia"/>
               </w:rPr>
+              <w:lastRenderedPageBreak/>
               <w:t xml:space="preserve">- </w:t>
             </w:r>
             <w:proofErr w:type="spellStart"/>
@@ -3064,6 +3132,7 @@
               <w:rPr>
                 <w:rFonts w:hint="eastAsia"/>
               </w:rPr>
+              <w:lastRenderedPageBreak/>
               <w:t xml:space="preserve">- </w:t>
             </w:r>
             <w:proofErr w:type="spellStart"/>
@@ -4083,7 +4152,6 @@
               <w:rPr>
                 <w:rFonts w:hint="eastAsia"/>
               </w:rPr>
-              <w:lastRenderedPageBreak/>
               <w:t xml:space="preserve">- </w:t>
             </w:r>
             <w:proofErr w:type="spellStart"/>
@@ -4442,8 +4510,6 @@
         </w:rPr>
         <w:t>版命令行记录：</w:t>
       </w:r>
-      <w:bookmarkStart w:id="0" w:name="_GoBack"/>
-      <w:bookmarkEnd w:id="0"/>
     </w:p>
     <w:p>
       <w:pPr>
@@ -6186,7 +6252,6 @@
           <w:kern w:val="0"/>
           <w:szCs w:val="21"/>
         </w:rPr>
-        <w:lastRenderedPageBreak/>
         <w:t>Set Account User Name:mingrui.net@gmail.com</w:t>
       </w:r>
     </w:p>
@@ -6224,6 +6289,7 @@
           <w:kern w:val="0"/>
           <w:szCs w:val="21"/>
         </w:rPr>
+        <w:lastRenderedPageBreak/>
         <w:t>Set Account Password:</w:t>
       </w:r>
     </w:p>
@@ -9030,7 +9096,6 @@
           <w:kern w:val="0"/>
           <w:szCs w:val="21"/>
         </w:rPr>
-        <w:lastRenderedPageBreak/>
         <w:t xml:space="preserve"> 2012-05-24 20:30:56</w:t>
       </w:r>
       <w:r>
@@ -9094,6 +9159,7 @@
           <w:kern w:val="0"/>
           <w:szCs w:val="21"/>
         </w:rPr>
+        <w:lastRenderedPageBreak/>
         <w:t xml:space="preserve"> 2012-05-24 05:09:40</w:t>
       </w:r>
       <w:r>
@@ -12077,7 +12143,6 @@
           <w:kern w:val="0"/>
           <w:szCs w:val="21"/>
         </w:rPr>
-        <w:lastRenderedPageBreak/>
         <w:t xml:space="preserve"> 2012-05-24 23:43:31</w:t>
       </w:r>
       <w:r>
@@ -12141,6 +12206,7 @@
           <w:kern w:val="0"/>
           <w:szCs w:val="21"/>
         </w:rPr>
+        <w:lastRenderedPageBreak/>
         <w:t xml:space="preserve"> 2012-05-22 08:11:36</w:t>
       </w:r>
       <w:r>
@@ -15120,7 +15186,6 @@
           <w:kern w:val="0"/>
           <w:szCs w:val="21"/>
         </w:rPr>
-        <w:lastRenderedPageBreak/>
         <w:t>Operation Completed.</w:t>
       </w:r>
     </w:p>
@@ -15159,6 +15224,7 @@
           <w:kern w:val="0"/>
           <w:szCs w:val="21"/>
         </w:rPr>
+        <w:lastRenderedPageBreak/>
         <w:t>Mini</w:t>
       </w:r>
       <w:proofErr w:type="gramStart"/>
@@ -15446,19 +15512,1990 @@
     </w:p>
     <w:p>
       <w:pPr>
-        <w:rPr>
-          <w:rFonts w:hint="eastAsia"/>
-        </w:rPr>
-      </w:pPr>
-    </w:p>
-    <w:p>
-      <w:pPr>
-        <w:rPr>
-          <w:rFonts w:hint="eastAsia"/>
-        </w:rPr>
-      </w:pPr>
+        <w:pStyle w:val="a5"/>
+        <w:numPr>
+          <w:ilvl w:val="0"/>
+          <w:numId w:val="6"/>
+        </w:numPr>
+        <w:ind w:firstLineChars="0"/>
+      </w:pPr>
+      <w:r>
+        <w:t>Java</w:t>
+      </w:r>
+      <w:r>
+        <w:rPr>
+          <w:rFonts w:hint="eastAsia"/>
+        </w:rPr>
+        <w:t>版提供了两种控制台下的界面和窗口界面，下面是运行截图：</w:t>
+      </w:r>
+    </w:p>
+    <w:p>
+      <w:pPr>
+        <w:pStyle w:val="a5"/>
+        <w:ind w:left="360" w:firstLineChars="0" w:firstLine="0"/>
+      </w:pPr>
+      <w:proofErr w:type="spellStart"/>
+      <w:r>
+        <w:t>Gui</w:t>
+      </w:r>
+      <w:proofErr w:type="spellEnd"/>
+      <w:r>
+        <w:rPr>
+          <w:rFonts w:hint="eastAsia"/>
+        </w:rPr>
+        <w:t>截图：</w:t>
+      </w:r>
+    </w:p>
+    <w:p>
+      <w:pPr>
+        <w:pStyle w:val="a5"/>
+        <w:ind w:left="360" w:firstLineChars="0" w:firstLine="0"/>
+      </w:pPr>
+      <w:r>
+        <w:rPr>
+          <w:noProof/>
+        </w:rPr>
+        <w:drawing>
+          <wp:inline distT="0" distB="0" distL="0" distR="0">
+            <wp:extent cx="5267325" cy="3257550"/>
+            <wp:effectExtent l="0" t="0" r="9525" b="0"/>
+            <wp:docPr id="2" name="图片 2"/>
+            <wp:cNvGraphicFramePr>
+              <a:graphicFrameLocks xmlns:a="http://schemas.openxmlformats.org/drawingml/2006/main" noChangeAspect="1"/>
+            </wp:cNvGraphicFramePr>
+            <a:graphic xmlns:a="http://schemas.openxmlformats.org/drawingml/2006/main">
+              <a:graphicData uri="http://schemas.openxmlformats.org/drawingml/2006/picture">
+                <pic:pic xmlns:pic="http://schemas.openxmlformats.org/drawingml/2006/picture">
+                  <pic:nvPicPr>
+                    <pic:cNvPr id="0" name="图片 3"/>
+                    <pic:cNvPicPr>
+                      <a:picLocks noChangeAspect="1" noChangeArrowheads="1"/>
+                    </pic:cNvPicPr>
+                  </pic:nvPicPr>
+                  <pic:blipFill>
+                    <a:blip r:embed="rId7">
+                      <a:extLst>
+                        <a:ext uri="{28A0092B-C50C-407E-A947-70E740481C1C}">
+                          <a14:useLocalDpi xmlns:a14="http://schemas.microsoft.com/office/drawing/2010/main" val="0"/>
+                        </a:ext>
+                      </a:extLst>
+                    </a:blip>
+                    <a:srcRect/>
+                    <a:stretch>
+                      <a:fillRect/>
+                    </a:stretch>
+                  </pic:blipFill>
+                  <pic:spPr bwMode="auto">
+                    <a:xfrm>
+                      <a:off x="0" y="0"/>
+                      <a:ext cx="5267325" cy="3257550"/>
+                    </a:xfrm>
+                    <a:prstGeom prst="rect">
+                      <a:avLst/>
+                    </a:prstGeom>
+                    <a:noFill/>
+                    <a:ln>
+                      <a:noFill/>
+                    </a:ln>
+                  </pic:spPr>
+                </pic:pic>
+              </a:graphicData>
+            </a:graphic>
+          </wp:inline>
+        </w:drawing>
+      </w:r>
+    </w:p>
+    <w:p>
+      <w:pPr>
+        <w:pStyle w:val="a5"/>
+        <w:ind w:left="360" w:firstLineChars="0" w:firstLine="0"/>
+      </w:pPr>
+      <w:r>
+        <w:rPr>
+          <w:rFonts w:hint="eastAsia"/>
+        </w:rPr>
+        <w:t>命令行截图：</w:t>
+      </w:r>
+    </w:p>
+    <w:p>
+      <w:pPr>
+        <w:pStyle w:val="a5"/>
+        <w:ind w:left="360" w:firstLineChars="0" w:firstLine="0"/>
+      </w:pPr>
+      <w:r>
+        <w:rPr>
+          <w:noProof/>
+        </w:rPr>
+        <w:drawing>
+          <wp:inline distT="0" distB="0" distL="0" distR="0">
+            <wp:extent cx="5276850" cy="3114675"/>
+            <wp:effectExtent l="0" t="0" r="0" b="9525"/>
+            <wp:docPr id="1" name="图片 1"/>
+            <wp:cNvGraphicFramePr>
+              <a:graphicFrameLocks xmlns:a="http://schemas.openxmlformats.org/drawingml/2006/main" noChangeAspect="1"/>
+            </wp:cNvGraphicFramePr>
+            <a:graphic xmlns:a="http://schemas.openxmlformats.org/drawingml/2006/main">
+              <a:graphicData uri="http://schemas.openxmlformats.org/drawingml/2006/picture">
+                <pic:pic xmlns:pic="http://schemas.openxmlformats.org/drawingml/2006/picture">
+                  <pic:nvPicPr>
+                    <pic:cNvPr id="0" name="图片 2"/>
+                    <pic:cNvPicPr>
+                      <a:picLocks noChangeAspect="1" noChangeArrowheads="1"/>
+                    </pic:cNvPicPr>
+                  </pic:nvPicPr>
+                  <pic:blipFill>
+                    <a:blip r:embed="rId8">
+                      <a:extLst>
+                        <a:ext uri="{28A0092B-C50C-407E-A947-70E740481C1C}">
+                          <a14:useLocalDpi xmlns:a14="http://schemas.microsoft.com/office/drawing/2010/main" val="0"/>
+                        </a:ext>
+                      </a:extLst>
+                    </a:blip>
+                    <a:srcRect/>
+                    <a:stretch>
+                      <a:fillRect/>
+                    </a:stretch>
+                  </pic:blipFill>
+                  <pic:spPr bwMode="auto">
+                    <a:xfrm>
+                      <a:off x="0" y="0"/>
+                      <a:ext cx="5276850" cy="3114675"/>
+                    </a:xfrm>
+                    <a:prstGeom prst="rect">
+                      <a:avLst/>
+                    </a:prstGeom>
+                    <a:noFill/>
+                    <a:ln>
+                      <a:noFill/>
+                    </a:ln>
+                  </pic:spPr>
+                </pic:pic>
+              </a:graphicData>
+            </a:graphic>
+          </wp:inline>
+        </w:drawing>
+      </w:r>
+    </w:p>
+    <w:p>
+      <w:pPr>
+        <w:pStyle w:val="a5"/>
+        <w:numPr>
+          <w:ilvl w:val="0"/>
+          <w:numId w:val="6"/>
+        </w:numPr>
+        <w:ind w:firstLineChars="0"/>
+      </w:pPr>
+      <w:r>
+        <w:rPr>
+          <w:rFonts w:hint="eastAsia"/>
+        </w:rPr>
+        <w:t>命令说明：</w:t>
+      </w:r>
+    </w:p>
+    <w:p>
+      <w:pPr>
+        <w:pStyle w:val="a5"/>
+        <w:ind w:left="360" w:firstLineChars="0" w:firstLine="0"/>
+      </w:pPr>
+      <w:r>
+        <w:t xml:space="preserve">cd: </w:t>
+      </w:r>
+      <w:r>
+        <w:rPr>
+          <w:rFonts w:hint="eastAsia"/>
+        </w:rPr>
+        <w:t>转换当前目录位置。</w:t>
+      </w:r>
+    </w:p>
+    <w:p>
+      <w:pPr>
+        <w:pStyle w:val="a5"/>
+        <w:ind w:left="360" w:firstLineChars="0" w:firstLine="0"/>
+      </w:pPr>
+      <w:proofErr w:type="spellStart"/>
+      <w:r>
+        <w:lastRenderedPageBreak/>
+        <w:t>dir</w:t>
+      </w:r>
+      <w:proofErr w:type="spellEnd"/>
+      <w:r>
+        <w:t xml:space="preserve">: </w:t>
+      </w:r>
+      <w:r>
+        <w:rPr>
+          <w:rFonts w:hint="eastAsia"/>
+        </w:rPr>
+        <w:t>列出当前路径下文件列表</w:t>
+      </w:r>
+    </w:p>
+    <w:p>
+      <w:pPr>
+        <w:pStyle w:val="a5"/>
+        <w:ind w:left="360" w:firstLineChars="0" w:firstLine="0"/>
+      </w:pPr>
+      <w:r>
+        <w:t xml:space="preserve">del: </w:t>
+      </w:r>
+      <w:r>
+        <w:rPr>
+          <w:rFonts w:hint="eastAsia"/>
+        </w:rPr>
+        <w:t>删除文件，仅删除本地文件，不删除云端文件</w:t>
+      </w:r>
+    </w:p>
+    <w:p>
+      <w:pPr>
+        <w:pStyle w:val="a5"/>
+        <w:ind w:left="360" w:firstLineChars="0" w:firstLine="0"/>
+      </w:pPr>
+      <w:r>
+        <w:t xml:space="preserve">del –cloud: </w:t>
+      </w:r>
+      <w:r>
+        <w:rPr>
+          <w:rFonts w:hint="eastAsia"/>
+        </w:rPr>
+        <w:t>删除文件，本地云端都删除</w:t>
+      </w:r>
+    </w:p>
+    <w:p>
+      <w:pPr>
+        <w:pStyle w:val="a5"/>
+        <w:ind w:left="360" w:firstLineChars="0" w:firstLine="0"/>
+      </w:pPr>
+      <w:r>
+        <w:t xml:space="preserve">update: </w:t>
+      </w:r>
+      <w:r>
+        <w:rPr>
+          <w:rFonts w:hint="eastAsia"/>
+        </w:rPr>
+        <w:t>和云端同步，把云端的文件和本地的进行同步。</w:t>
+      </w:r>
+    </w:p>
+    <w:p>
+      <w:pPr>
+        <w:pStyle w:val="a5"/>
+        <w:ind w:left="360" w:firstLineChars="0" w:firstLine="0"/>
+      </w:pPr>
+      <w:r>
+        <w:t xml:space="preserve">update –cloud: </w:t>
+      </w:r>
+      <w:r>
+        <w:rPr>
+          <w:rFonts w:hint="eastAsia"/>
+        </w:rPr>
+        <w:t>使用云端文件覆盖本地文件，本地原有文件会被删除。</w:t>
+      </w:r>
+    </w:p>
+    <w:p>
+      <w:pPr>
+        <w:pStyle w:val="a5"/>
+        <w:ind w:left="360" w:firstLineChars="0" w:firstLine="0"/>
+      </w:pPr>
+      <w:r>
+        <w:t xml:space="preserve">update –client: </w:t>
+      </w:r>
+      <w:r>
+        <w:rPr>
+          <w:rFonts w:hint="eastAsia"/>
+        </w:rPr>
+        <w:t>使用本地文件覆盖云端文件，云端原有文件会被删除。</w:t>
+      </w:r>
+    </w:p>
+    <w:p>
+      <w:pPr>
+        <w:pStyle w:val="a5"/>
+        <w:ind w:left="360" w:firstLineChars="0" w:firstLine="0"/>
+      </w:pPr>
+      <w:r>
+        <w:t xml:space="preserve">exit: </w:t>
+      </w:r>
+      <w:r>
+        <w:rPr>
+          <w:rFonts w:hint="eastAsia"/>
+        </w:rPr>
+        <w:t>退出系统。</w:t>
+      </w:r>
+    </w:p>
+    <w:p>
+      <w:pPr>
+        <w:pStyle w:val="a5"/>
+        <w:numPr>
+          <w:ilvl w:val="0"/>
+          <w:numId w:val="6"/>
+        </w:numPr>
+        <w:ind w:firstLineChars="0"/>
+      </w:pPr>
+      <w:r>
+        <w:t>Java</w:t>
+      </w:r>
+      <w:r>
+        <w:rPr>
+          <w:rFonts w:hint="eastAsia"/>
+        </w:rPr>
+        <w:t>版命令行记录</w:t>
+      </w:r>
+    </w:p>
+    <w:p>
+      <w:r>
+        <w:t>C:\Users\WUTONG\Desktop&gt;java -jar CloudBackUp_cmd.jar</w:t>
+      </w:r>
+    </w:p>
+    <w:p>
+      <w:proofErr w:type="gramStart"/>
+      <w:r>
+        <w:t>C:</w:t>
+      </w:r>
+      <w:proofErr w:type="gramEnd"/>
+      <w:r>
+        <w:t>&gt;</w:t>
+      </w:r>
+    </w:p>
+    <w:p>
+      <w:proofErr w:type="gramStart"/>
+      <w:r>
+        <w:t>d</w:t>
+      </w:r>
+      <w:proofErr w:type="gramEnd"/>
+      <w:r>
+        <w:t>:</w:t>
+      </w:r>
+    </w:p>
+    <w:p>
+      <w:proofErr w:type="gramStart"/>
+      <w:r>
+        <w:t>d:</w:t>
+      </w:r>
+      <w:proofErr w:type="gramEnd"/>
+      <w:r>
+        <w:t>&gt;</w:t>
+      </w:r>
+    </w:p>
+    <w:p>
+      <w:proofErr w:type="gramStart"/>
+      <w:r>
+        <w:t>cd</w:t>
+      </w:r>
+      <w:proofErr w:type="gramEnd"/>
+      <w:r>
+        <w:t xml:space="preserve"> temp</w:t>
+      </w:r>
+    </w:p>
+    <w:p>
+      <w:r>
+        <w:t>d:\temp&gt;</w:t>
+      </w:r>
+    </w:p>
+    <w:p>
+      <w:proofErr w:type="spellStart"/>
+      <w:proofErr w:type="gramStart"/>
+      <w:r>
+        <w:t>dir</w:t>
+      </w:r>
+      <w:proofErr w:type="spellEnd"/>
+      <w:proofErr w:type="gramEnd"/>
+    </w:p>
+    <w:p>
+      <w:r>
+        <w:rPr>
+          <w:rFonts w:hint="eastAsia"/>
+        </w:rPr>
+        <w:t>共有</w:t>
+      </w:r>
+      <w:r>
+        <w:t>9</w:t>
+      </w:r>
+      <w:r>
+        <w:rPr>
+          <w:rFonts w:hint="eastAsia"/>
+        </w:rPr>
+        <w:t>个文件</w:t>
+      </w:r>
+    </w:p>
+    <w:p>
+      <w:r>
+        <w:t xml:space="preserve">    </w:t>
+      </w:r>
+      <w:proofErr w:type="gramStart"/>
+      <w:r>
+        <w:t>test1.txt</w:t>
+      </w:r>
+      <w:proofErr w:type="gramEnd"/>
+      <w:r>
+        <w:t xml:space="preserve">                   28 May 2012 13:29:29 GMT</w:t>
+      </w:r>
+    </w:p>
+    <w:p>
+      <w:r>
+        <w:t xml:space="preserve">    </w:t>
+      </w:r>
+      <w:proofErr w:type="gramStart"/>
+      <w:r>
+        <w:t>test2.txt</w:t>
+      </w:r>
+      <w:proofErr w:type="gramEnd"/>
+      <w:r>
+        <w:t xml:space="preserve">                   28 May 2012 12:55:45 GMT</w:t>
+      </w:r>
+    </w:p>
+    <w:p>
+      <w:r>
+        <w:t xml:space="preserve">    </w:t>
+      </w:r>
+      <w:proofErr w:type="gramStart"/>
+      <w:r>
+        <w:t>test3.txt</w:t>
+      </w:r>
+      <w:proofErr w:type="gramEnd"/>
+      <w:r>
+        <w:t xml:space="preserve">                   28 May 2012 12:55:45 GMT</w:t>
+      </w:r>
+    </w:p>
+    <w:p>
+      <w:r>
+        <w:t xml:space="preserve">    </w:t>
+      </w:r>
+      <w:proofErr w:type="gramStart"/>
+      <w:r>
+        <w:t>test4.txt</w:t>
+      </w:r>
+      <w:proofErr w:type="gramEnd"/>
+      <w:r>
+        <w:t xml:space="preserve">                   28 May 2012 12:55:45 GMT</w:t>
+      </w:r>
+    </w:p>
+    <w:p>
+      <w:r>
+        <w:t xml:space="preserve">    </w:t>
+      </w:r>
+      <w:proofErr w:type="gramStart"/>
+      <w:r>
+        <w:t>test5.txt</w:t>
+      </w:r>
+      <w:proofErr w:type="gramEnd"/>
+      <w:r>
+        <w:t xml:space="preserve">                   28 May 2012 12:55:45 GMT</w:t>
+      </w:r>
+    </w:p>
+    <w:p>
+      <w:r>
+        <w:t xml:space="preserve">    </w:t>
+      </w:r>
+      <w:proofErr w:type="gramStart"/>
+      <w:r>
+        <w:t>test6.txt</w:t>
+      </w:r>
+      <w:proofErr w:type="gramEnd"/>
+      <w:r>
+        <w:t xml:space="preserve">                   28 May 2012 12:55:45 GMT</w:t>
+      </w:r>
+    </w:p>
+    <w:p>
+      <w:r>
+        <w:t xml:space="preserve">    </w:t>
+      </w:r>
+      <w:proofErr w:type="gramStart"/>
+      <w:r>
+        <w:t>testpic1.PNG</w:t>
+      </w:r>
+      <w:proofErr w:type="gramEnd"/>
+      <w:r>
+        <w:t xml:space="preserve">                        17 Sep 2011 05:54:11 GMT</w:t>
+      </w:r>
+    </w:p>
+    <w:p>
+      <w:r>
+        <w:t xml:space="preserve">    </w:t>
+      </w:r>
+      <w:proofErr w:type="gramStart"/>
+      <w:r>
+        <w:t>testpic2.PNG</w:t>
+      </w:r>
+      <w:proofErr w:type="gramEnd"/>
+      <w:r>
+        <w:t xml:space="preserve">                        17 Sep 2011 05:54:11 GMT</w:t>
+      </w:r>
+    </w:p>
+    <w:p>
+      <w:r>
+        <w:t xml:space="preserve">    </w:t>
+      </w:r>
+      <w:proofErr w:type="gramStart"/>
+      <w:r>
+        <w:t>testpic3.PNG</w:t>
+      </w:r>
+      <w:proofErr w:type="gramEnd"/>
+      <w:r>
+        <w:t xml:space="preserve">                        17 Sep 2011 05:54:11 GMT</w:t>
+      </w:r>
+    </w:p>
+    <w:p>
+      <w:r>
+        <w:t>d:\temp&gt;</w:t>
+      </w:r>
+    </w:p>
+    <w:p>
+      <w:proofErr w:type="gramStart"/>
+      <w:r>
+        <w:t>update</w:t>
+      </w:r>
+      <w:proofErr w:type="gramEnd"/>
+    </w:p>
+    <w:p>
+      <w:r>
+        <w:rPr>
+          <w:rFonts w:hint="eastAsia"/>
+        </w:rPr>
+        <w:t>同步完成</w:t>
+      </w:r>
+    </w:p>
+    <w:p>
+      <w:r>
+        <w:t>d:\temp&gt;</w:t>
+      </w:r>
+    </w:p>
+    <w:p>
+      <w:proofErr w:type="gramStart"/>
+      <w:r>
+        <w:t>del</w:t>
+      </w:r>
+      <w:proofErr w:type="gramEnd"/>
+      <w:r>
+        <w:t xml:space="preserve"> test1.txt</w:t>
+      </w:r>
+    </w:p>
+    <w:p>
+      <w:r>
+        <w:rPr>
+          <w:rFonts w:hint="eastAsia"/>
+        </w:rPr>
+        <w:t>文件删除成功</w:t>
+      </w:r>
+      <w:r>
+        <w:t>!</w:t>
+      </w:r>
+    </w:p>
+    <w:p>
+      <w:r>
+        <w:t>d:\temp&gt;</w:t>
+      </w:r>
+    </w:p>
+    <w:p>
+      <w:proofErr w:type="spellStart"/>
+      <w:proofErr w:type="gramStart"/>
+      <w:r>
+        <w:t>dir</w:t>
+      </w:r>
+      <w:proofErr w:type="spellEnd"/>
+      <w:proofErr w:type="gramEnd"/>
+    </w:p>
+    <w:p>
+      <w:r>
+        <w:rPr>
+          <w:rFonts w:hint="eastAsia"/>
+        </w:rPr>
+        <w:t>共有</w:t>
+      </w:r>
+      <w:r>
+        <w:t>8</w:t>
+      </w:r>
+      <w:r>
+        <w:rPr>
+          <w:rFonts w:hint="eastAsia"/>
+        </w:rPr>
+        <w:t>个文件</w:t>
+      </w:r>
+    </w:p>
+    <w:p>
+      <w:r>
+        <w:t xml:space="preserve">    </w:t>
+      </w:r>
+      <w:proofErr w:type="gramStart"/>
+      <w:r>
+        <w:t>test2.txt</w:t>
+      </w:r>
+      <w:proofErr w:type="gramEnd"/>
+      <w:r>
+        <w:t xml:space="preserve">                   28 May 2012 12:55:45 GMT</w:t>
+      </w:r>
+    </w:p>
+    <w:p>
+      <w:r>
+        <w:t xml:space="preserve">    </w:t>
+      </w:r>
+      <w:proofErr w:type="gramStart"/>
+      <w:r>
+        <w:t>test3.txt</w:t>
+      </w:r>
+      <w:proofErr w:type="gramEnd"/>
+      <w:r>
+        <w:t xml:space="preserve">                   28 May 2012 12:55:45 GMT</w:t>
+      </w:r>
+    </w:p>
+    <w:p>
+      <w:r>
+        <w:t xml:space="preserve">    </w:t>
+      </w:r>
+      <w:proofErr w:type="gramStart"/>
+      <w:r>
+        <w:t>test4.txt</w:t>
+      </w:r>
+      <w:proofErr w:type="gramEnd"/>
+      <w:r>
+        <w:t xml:space="preserve">                   28 May 2012 12:55:45 GMT</w:t>
+      </w:r>
+    </w:p>
+    <w:p>
+      <w:r>
+        <w:t xml:space="preserve">    </w:t>
+      </w:r>
+      <w:proofErr w:type="gramStart"/>
+      <w:r>
+        <w:t>test5.txt</w:t>
+      </w:r>
+      <w:proofErr w:type="gramEnd"/>
+      <w:r>
+        <w:t xml:space="preserve">                   28 May 2012 12:55:45 GMT</w:t>
+      </w:r>
+    </w:p>
+    <w:p>
+      <w:r>
+        <w:t xml:space="preserve">    </w:t>
+      </w:r>
+      <w:proofErr w:type="gramStart"/>
+      <w:r>
+        <w:t>test6.txt</w:t>
+      </w:r>
+      <w:proofErr w:type="gramEnd"/>
+      <w:r>
+        <w:t xml:space="preserve">                   28 May 2012 12:55:45 GMT</w:t>
+      </w:r>
+    </w:p>
+    <w:p>
+      <w:r>
+        <w:t xml:space="preserve">    </w:t>
+      </w:r>
+      <w:proofErr w:type="gramStart"/>
+      <w:r>
+        <w:t>testpic1.PNG</w:t>
+      </w:r>
+      <w:proofErr w:type="gramEnd"/>
+      <w:r>
+        <w:t xml:space="preserve">                        17 Sep 2011 05:54:11 GMT</w:t>
+      </w:r>
+    </w:p>
+    <w:p>
+      <w:r>
+        <w:t xml:space="preserve">    </w:t>
+      </w:r>
+      <w:proofErr w:type="gramStart"/>
+      <w:r>
+        <w:t>testpic2.PNG</w:t>
+      </w:r>
+      <w:proofErr w:type="gramEnd"/>
+      <w:r>
+        <w:t xml:space="preserve">                        17 Sep 2011 05:54:11 GMT</w:t>
+      </w:r>
+    </w:p>
+    <w:p>
+      <w:r>
+        <w:t xml:space="preserve">    </w:t>
+      </w:r>
+      <w:proofErr w:type="gramStart"/>
+      <w:r>
+        <w:t>testpic3.PNG</w:t>
+      </w:r>
+      <w:proofErr w:type="gramEnd"/>
+      <w:r>
+        <w:t xml:space="preserve">                        17 Sep 2011 05:54:11 GMT</w:t>
+      </w:r>
+    </w:p>
+    <w:p>
+      <w:r>
+        <w:t>d:\temp&gt;</w:t>
+      </w:r>
+    </w:p>
+    <w:p>
+      <w:proofErr w:type="gramStart"/>
+      <w:r>
+        <w:t>update</w:t>
+      </w:r>
+      <w:proofErr w:type="gramEnd"/>
+    </w:p>
+    <w:p>
+      <w:r>
+        <w:rPr>
+          <w:rFonts w:hint="eastAsia"/>
+        </w:rPr>
+        <w:lastRenderedPageBreak/>
+        <w:t>下载文件</w:t>
+      </w:r>
+      <w:r>
+        <w:t xml:space="preserve">   d:\temp\test1.txt</w:t>
+      </w:r>
+    </w:p>
+    <w:p>
+      <w:r>
+        <w:rPr>
+          <w:rFonts w:hint="eastAsia"/>
+        </w:rPr>
+        <w:t>同步完成</w:t>
+      </w:r>
+    </w:p>
+    <w:p>
+      <w:r>
+        <w:t>d:\temp&gt;</w:t>
+      </w:r>
+    </w:p>
+    <w:p>
+      <w:proofErr w:type="spellStart"/>
+      <w:proofErr w:type="gramStart"/>
+      <w:r>
+        <w:t>dir</w:t>
+      </w:r>
+      <w:proofErr w:type="spellEnd"/>
+      <w:proofErr w:type="gramEnd"/>
+    </w:p>
+    <w:p>
+      <w:r>
+        <w:rPr>
+          <w:rFonts w:hint="eastAsia"/>
+        </w:rPr>
+        <w:t>共有</w:t>
+      </w:r>
+      <w:r>
+        <w:t>9</w:t>
+      </w:r>
+      <w:r>
+        <w:rPr>
+          <w:rFonts w:hint="eastAsia"/>
+        </w:rPr>
+        <w:t>个文件</w:t>
+      </w:r>
+    </w:p>
+    <w:p>
+      <w:r>
+        <w:t xml:space="preserve">    </w:t>
+      </w:r>
+      <w:proofErr w:type="gramStart"/>
+      <w:r>
+        <w:t>test1.txt</w:t>
+      </w:r>
+      <w:proofErr w:type="gramEnd"/>
+      <w:r>
+        <w:t xml:space="preserve">                   28 May 2012 13:33:11 GMT</w:t>
+      </w:r>
+    </w:p>
+    <w:p>
+      <w:r>
+        <w:t xml:space="preserve">    </w:t>
+      </w:r>
+      <w:proofErr w:type="gramStart"/>
+      <w:r>
+        <w:t>test2.txt</w:t>
+      </w:r>
+      <w:proofErr w:type="gramEnd"/>
+      <w:r>
+        <w:t xml:space="preserve">                   28 May 2012 12:55:45 GMT</w:t>
+      </w:r>
+    </w:p>
+    <w:p>
+      <w:r>
+        <w:t xml:space="preserve">    </w:t>
+      </w:r>
+      <w:proofErr w:type="gramStart"/>
+      <w:r>
+        <w:t>test3.txt</w:t>
+      </w:r>
+      <w:proofErr w:type="gramEnd"/>
+      <w:r>
+        <w:t xml:space="preserve">                   28 May 2012 12:55:45 GMT</w:t>
+      </w:r>
+    </w:p>
+    <w:p>
+      <w:r>
+        <w:t xml:space="preserve">    </w:t>
+      </w:r>
+      <w:proofErr w:type="gramStart"/>
+      <w:r>
+        <w:t>test4.txt</w:t>
+      </w:r>
+      <w:proofErr w:type="gramEnd"/>
+      <w:r>
+        <w:t xml:space="preserve">                   28 May 2012 12:55:45 GMT</w:t>
+      </w:r>
+    </w:p>
+    <w:p>
+      <w:r>
+        <w:t xml:space="preserve">    </w:t>
+      </w:r>
+      <w:proofErr w:type="gramStart"/>
+      <w:r>
+        <w:t>test5.txt</w:t>
+      </w:r>
+      <w:proofErr w:type="gramEnd"/>
+      <w:r>
+        <w:t xml:space="preserve">                   28 May 2012 12:55:45 GMT</w:t>
+      </w:r>
+    </w:p>
+    <w:p>
+      <w:r>
+        <w:t xml:space="preserve">    </w:t>
+      </w:r>
+      <w:proofErr w:type="gramStart"/>
+      <w:r>
+        <w:t>test6.txt</w:t>
+      </w:r>
+      <w:proofErr w:type="gramEnd"/>
+      <w:r>
+        <w:t xml:space="preserve">                   28 May 2012 12:55:45 GMT</w:t>
+      </w:r>
+    </w:p>
+    <w:p>
+      <w:r>
+        <w:t xml:space="preserve">    </w:t>
+      </w:r>
+      <w:proofErr w:type="gramStart"/>
+      <w:r>
+        <w:t>testpic1.PNG</w:t>
+      </w:r>
+      <w:proofErr w:type="gramEnd"/>
+      <w:r>
+        <w:t xml:space="preserve">                        17 Sep 2011 05:54:11 GMT</w:t>
+      </w:r>
+    </w:p>
+    <w:p>
+      <w:r>
+        <w:t xml:space="preserve">    </w:t>
+      </w:r>
+      <w:proofErr w:type="gramStart"/>
+      <w:r>
+        <w:t>testpic2.PNG</w:t>
+      </w:r>
+      <w:proofErr w:type="gramEnd"/>
+      <w:r>
+        <w:t xml:space="preserve">                        17 Sep 2011 05:54:11 GMT</w:t>
+      </w:r>
+    </w:p>
+    <w:p>
+      <w:r>
+        <w:t xml:space="preserve">    </w:t>
+      </w:r>
+      <w:proofErr w:type="gramStart"/>
+      <w:r>
+        <w:t>testpic3.PNG</w:t>
+      </w:r>
+      <w:proofErr w:type="gramEnd"/>
+      <w:r>
+        <w:t xml:space="preserve">                        17 Sep 2011 05:54:11 GMT</w:t>
+      </w:r>
+    </w:p>
+    <w:p>
+      <w:r>
+        <w:t>d:\temp&gt;</w:t>
+      </w:r>
+    </w:p>
+    <w:p>
+      <w:proofErr w:type="gramStart"/>
+      <w:r>
+        <w:t>del</w:t>
+      </w:r>
+      <w:proofErr w:type="gramEnd"/>
+      <w:r>
+        <w:t xml:space="preserve"> -cloud test1.txt</w:t>
+      </w:r>
+    </w:p>
+    <w:p>
+      <w:r>
+        <w:rPr>
+          <w:rFonts w:hint="eastAsia"/>
+        </w:rPr>
+        <w:t>文件删除成功</w:t>
+      </w:r>
+      <w:r>
+        <w:t>!</w:t>
+      </w:r>
+    </w:p>
+    <w:p>
+      <w:r>
+        <w:t>d:\temp&gt;</w:t>
+      </w:r>
+    </w:p>
+    <w:p>
+      <w:proofErr w:type="gramStart"/>
+      <w:r>
+        <w:t>update</w:t>
+      </w:r>
+      <w:proofErr w:type="gramEnd"/>
+    </w:p>
+    <w:p>
+      <w:r>
+        <w:rPr>
+          <w:rFonts w:hint="eastAsia"/>
+        </w:rPr>
+        <w:t>同步完成</w:t>
+      </w:r>
+    </w:p>
+    <w:p>
+      <w:r>
+        <w:t>d:\temp&gt;</w:t>
+      </w:r>
+    </w:p>
+    <w:p>
+      <w:proofErr w:type="spellStart"/>
+      <w:proofErr w:type="gramStart"/>
+      <w:r>
+        <w:t>dir</w:t>
+      </w:r>
+      <w:proofErr w:type="spellEnd"/>
+      <w:proofErr w:type="gramEnd"/>
+    </w:p>
+    <w:p>
+      <w:r>
+        <w:rPr>
+          <w:rFonts w:hint="eastAsia"/>
+        </w:rPr>
+        <w:t>共有</w:t>
+      </w:r>
+      <w:r>
+        <w:t>8</w:t>
+      </w:r>
+      <w:r>
+        <w:rPr>
+          <w:rFonts w:hint="eastAsia"/>
+        </w:rPr>
+        <w:t>个文件</w:t>
+      </w:r>
+    </w:p>
+    <w:p>
+      <w:r>
+        <w:t xml:space="preserve">    </w:t>
+      </w:r>
+      <w:proofErr w:type="gramStart"/>
+      <w:r>
+        <w:t>test2.txt</w:t>
+      </w:r>
+      <w:proofErr w:type="gramEnd"/>
+      <w:r>
+        <w:t xml:space="preserve">                   28 May 2012 12:55:45 GMT</w:t>
+      </w:r>
+    </w:p>
+    <w:p>
+      <w:r>
+        <w:t xml:space="preserve">    </w:t>
+      </w:r>
+      <w:proofErr w:type="gramStart"/>
+      <w:r>
+        <w:t>test3.txt</w:t>
+      </w:r>
+      <w:proofErr w:type="gramEnd"/>
+      <w:r>
+        <w:t xml:space="preserve">                   28 May 2012 12:55:45 GMT</w:t>
+      </w:r>
+    </w:p>
+    <w:p>
+      <w:r>
+        <w:t xml:space="preserve">    </w:t>
+      </w:r>
+      <w:proofErr w:type="gramStart"/>
+      <w:r>
+        <w:t>test4.txt</w:t>
+      </w:r>
+      <w:proofErr w:type="gramEnd"/>
+      <w:r>
+        <w:t xml:space="preserve">                   28 May 2012 12:55:45 GMT</w:t>
+      </w:r>
+    </w:p>
+    <w:p>
+      <w:r>
+        <w:t xml:space="preserve">    </w:t>
+      </w:r>
+      <w:proofErr w:type="gramStart"/>
+      <w:r>
+        <w:t>test5.txt</w:t>
+      </w:r>
+      <w:proofErr w:type="gramEnd"/>
+      <w:r>
+        <w:t xml:space="preserve">                   28 May 2012 12:55:45 GMT</w:t>
+      </w:r>
+    </w:p>
+    <w:p>
+      <w:r>
+        <w:t xml:space="preserve">    </w:t>
+      </w:r>
+      <w:proofErr w:type="gramStart"/>
+      <w:r>
+        <w:t>test6.txt</w:t>
+      </w:r>
+      <w:proofErr w:type="gramEnd"/>
+      <w:r>
+        <w:t xml:space="preserve">                   28 May 2012 12:55:45 GMT</w:t>
+      </w:r>
+    </w:p>
+    <w:p>
+      <w:r>
+        <w:t xml:space="preserve">    </w:t>
+      </w:r>
+      <w:proofErr w:type="gramStart"/>
+      <w:r>
+        <w:t>testpic1.PNG</w:t>
+      </w:r>
+      <w:proofErr w:type="gramEnd"/>
+      <w:r>
+        <w:t xml:space="preserve">                        17 Sep 2011 05:54:11 GMT</w:t>
+      </w:r>
+    </w:p>
+    <w:p>
+      <w:r>
+        <w:t xml:space="preserve">    </w:t>
+      </w:r>
+      <w:proofErr w:type="gramStart"/>
+      <w:r>
+        <w:t>testpic2.PNG</w:t>
+      </w:r>
+      <w:proofErr w:type="gramEnd"/>
+      <w:r>
+        <w:t xml:space="preserve">                        17 Sep 2011 05:54:11 GMT</w:t>
+      </w:r>
+    </w:p>
+    <w:p>
+      <w:r>
+        <w:t xml:space="preserve">    </w:t>
+      </w:r>
+      <w:proofErr w:type="gramStart"/>
+      <w:r>
+        <w:t>testpic3.PNG</w:t>
+      </w:r>
+      <w:proofErr w:type="gramEnd"/>
+      <w:r>
+        <w:t xml:space="preserve">                        17 Sep 2011 05:54:11 GMT</w:t>
+      </w:r>
+    </w:p>
+    <w:p>
+      <w:r>
+        <w:t>d:\temp&gt;</w:t>
+      </w:r>
+    </w:p>
+    <w:p>
+      <w:proofErr w:type="gramStart"/>
+      <w:r>
+        <w:t>del</w:t>
+      </w:r>
+      <w:proofErr w:type="gramEnd"/>
+      <w:r>
+        <w:t xml:space="preserve"> test2.txt</w:t>
+      </w:r>
+    </w:p>
+    <w:p>
+      <w:r>
+        <w:rPr>
+          <w:rFonts w:hint="eastAsia"/>
+        </w:rPr>
+        <w:t>文件删除成功</w:t>
+      </w:r>
+      <w:r>
+        <w:t>!</w:t>
+      </w:r>
+    </w:p>
+    <w:p>
+      <w:r>
+        <w:t>d:\temp&gt;</w:t>
+      </w:r>
+    </w:p>
+    <w:p>
+      <w:proofErr w:type="gramStart"/>
+      <w:r>
+        <w:t>update</w:t>
+      </w:r>
+      <w:proofErr w:type="gramEnd"/>
+      <w:r>
+        <w:t xml:space="preserve"> -client</w:t>
+      </w:r>
+    </w:p>
+    <w:p>
+      <w:r>
+        <w:rPr>
+          <w:rFonts w:hint="eastAsia"/>
+        </w:rPr>
+        <w:t>删除文件</w:t>
+      </w:r>
+      <w:r>
+        <w:t xml:space="preserve">  [</w:t>
+      </w:r>
+      <w:proofErr w:type="spellStart"/>
+      <w:r>
+        <w:t>SecBox</w:t>
+      </w:r>
+      <w:proofErr w:type="spellEnd"/>
+      <w:r>
+        <w:t>][</w:t>
+      </w:r>
+      <w:proofErr w:type="spellStart"/>
+      <w:r>
+        <w:t>wutong</w:t>
+      </w:r>
+      <w:proofErr w:type="spellEnd"/>
+      <w:r>
+        <w:t>][542Js3N1te65BYqyPaL2RyMCDGCltIsmgHErvJLlpgQ=]</w:t>
+      </w:r>
+      <w:r>
+        <w:rPr>
+          <w:rFonts w:hint="eastAsia"/>
+        </w:rPr>
+        <w:t>。。。</w:t>
+      </w:r>
+    </w:p>
+    <w:p>
+      <w:r>
+        <w:rPr>
+          <w:rFonts w:hint="eastAsia"/>
+        </w:rPr>
+        <w:t>删除文件</w:t>
+      </w:r>
+      <w:r>
+        <w:t xml:space="preserve">  [</w:t>
+      </w:r>
+      <w:proofErr w:type="spellStart"/>
+      <w:r>
+        <w:t>SecBox</w:t>
+      </w:r>
+      <w:proofErr w:type="spellEnd"/>
+      <w:r>
+        <w:t>][</w:t>
+      </w:r>
+      <w:proofErr w:type="spellStart"/>
+      <w:r>
+        <w:t>wutong</w:t>
+      </w:r>
+      <w:proofErr w:type="spellEnd"/>
+      <w:r>
+        <w:t>][QA-QCMXNIyC0lwcGnR9uDS4oukLDFZ1qKdWkuIO2LXs=]</w:t>
+      </w:r>
+      <w:r>
+        <w:rPr>
+          <w:rFonts w:hint="eastAsia"/>
+        </w:rPr>
+        <w:t>。。。</w:t>
+      </w:r>
+    </w:p>
+    <w:p>
+      <w:r>
+        <w:rPr>
+          <w:rFonts w:hint="eastAsia"/>
+        </w:rPr>
+        <w:t>删除文件</w:t>
+      </w:r>
+      <w:r>
+        <w:t xml:space="preserve">  [</w:t>
+      </w:r>
+      <w:proofErr w:type="spellStart"/>
+      <w:r>
+        <w:t>SecBox</w:t>
+      </w:r>
+      <w:proofErr w:type="spellEnd"/>
+      <w:r>
+        <w:t>][</w:t>
+      </w:r>
+      <w:proofErr w:type="spellStart"/>
+      <w:r>
+        <w:t>wutong</w:t>
+      </w:r>
+      <w:proofErr w:type="spellEnd"/>
+      <w:r>
+        <w:t>][TjvLL97i-aCOweMfCj37Zy4oukLDFZ1qKdWkuIO2LXs=]</w:t>
+      </w:r>
+      <w:r>
+        <w:rPr>
+          <w:rFonts w:hint="eastAsia"/>
+        </w:rPr>
+        <w:t>。。。</w:t>
+      </w:r>
+    </w:p>
+    <w:p>
+      <w:r>
+        <w:rPr>
+          <w:rFonts w:hint="eastAsia"/>
+        </w:rPr>
+        <w:t>删除文件</w:t>
+      </w:r>
+      <w:r>
+        <w:t xml:space="preserve">  [</w:t>
+      </w:r>
+      <w:proofErr w:type="spellStart"/>
+      <w:r>
+        <w:t>SecBox</w:t>
+      </w:r>
+      <w:proofErr w:type="spellEnd"/>
+      <w:r>
+        <w:t>][</w:t>
+      </w:r>
+      <w:proofErr w:type="spellStart"/>
+      <w:r>
+        <w:t>wutong</w:t>
+      </w:r>
+      <w:proofErr w:type="spellEnd"/>
+      <w:r>
+        <w:t>][u-j77CJRPjnIfuPUyV5umSMCDGCltIsmgHErvJLlpgQ=]</w:t>
+      </w:r>
+      <w:r>
+        <w:rPr>
+          <w:rFonts w:hint="eastAsia"/>
+        </w:rPr>
+        <w:t>。。。</w:t>
+      </w:r>
+    </w:p>
+    <w:p>
+      <w:r>
+        <w:rPr>
+          <w:rFonts w:hint="eastAsia"/>
+        </w:rPr>
+        <w:t>删除文件</w:t>
+      </w:r>
+      <w:r>
+        <w:t xml:space="preserve">  [</w:t>
+      </w:r>
+      <w:proofErr w:type="spellStart"/>
+      <w:r>
+        <w:t>SecBox</w:t>
+      </w:r>
+      <w:proofErr w:type="spellEnd"/>
+      <w:r>
+        <w:t>][</w:t>
+      </w:r>
+      <w:proofErr w:type="spellStart"/>
+      <w:r>
+        <w:t>wutong</w:t>
+      </w:r>
+      <w:proofErr w:type="spellEnd"/>
+      <w:r>
+        <w:t>][Y-lvl5gxhoa9HwQLZtBjeSMCDGCltIsmgHErvJLlpgQ=]</w:t>
+      </w:r>
+      <w:r>
+        <w:rPr>
+          <w:rFonts w:hint="eastAsia"/>
+        </w:rPr>
+        <w:t>。。。</w:t>
+      </w:r>
+    </w:p>
+    <w:p>
+      <w:r>
+        <w:rPr>
+          <w:rFonts w:hint="eastAsia"/>
+        </w:rPr>
+        <w:t>删除文件</w:t>
+      </w:r>
+      <w:r>
+        <w:t xml:space="preserve">  [</w:t>
+      </w:r>
+      <w:proofErr w:type="spellStart"/>
+      <w:r>
+        <w:t>SecBox</w:t>
+      </w:r>
+      <w:proofErr w:type="spellEnd"/>
+      <w:r>
+        <w:t>][</w:t>
+      </w:r>
+      <w:proofErr w:type="spellStart"/>
+      <w:r>
+        <w:t>wutong</w:t>
+      </w:r>
+      <w:proofErr w:type="spellEnd"/>
+      <w:r>
+        <w:t>][mXvRCm4FSZpwYDgGD8gvXi4oukLDFZ1qKdWkuIO2LXs=]</w:t>
+      </w:r>
+      <w:r>
+        <w:rPr>
+          <w:rFonts w:hint="eastAsia"/>
+        </w:rPr>
+        <w:t>。。。</w:t>
+      </w:r>
+    </w:p>
+    <w:p>
+      <w:r>
+        <w:rPr>
+          <w:rFonts w:hint="eastAsia"/>
+        </w:rPr>
+        <w:t>删除文件</w:t>
+      </w:r>
+      <w:r>
+        <w:t xml:space="preserve">  [</w:t>
+      </w:r>
+      <w:proofErr w:type="spellStart"/>
+      <w:r>
+        <w:t>SecBox</w:t>
+      </w:r>
+      <w:proofErr w:type="spellEnd"/>
+      <w:r>
+        <w:t>][</w:t>
+      </w:r>
+      <w:proofErr w:type="spellStart"/>
+      <w:r>
+        <w:t>wutong</w:t>
+      </w:r>
+      <w:proofErr w:type="spellEnd"/>
+      <w:r>
+        <w:t>][q_t1tnQEADbcKdzRIEeYcSMCDGCltIsmgHErvJLlpgQ=]</w:t>
+      </w:r>
+      <w:r>
+        <w:rPr>
+          <w:rFonts w:hint="eastAsia"/>
+        </w:rPr>
+        <w:t>。。。</w:t>
+      </w:r>
+    </w:p>
+    <w:p>
+      <w:r>
+        <w:rPr>
+          <w:rFonts w:hint="eastAsia"/>
+        </w:rPr>
+        <w:t>删除文件</w:t>
+      </w:r>
+      <w:r>
+        <w:t xml:space="preserve">  [</w:t>
+      </w:r>
+      <w:proofErr w:type="spellStart"/>
+      <w:r>
+        <w:t>SecBox</w:t>
+      </w:r>
+      <w:proofErr w:type="spellEnd"/>
+      <w:r>
+        <w:t>][</w:t>
+      </w:r>
+      <w:proofErr w:type="spellStart"/>
+      <w:r>
+        <w:t>wutong</w:t>
+      </w:r>
+      <w:proofErr w:type="spellEnd"/>
+      <w:r>
+        <w:t>][S0M5etXdkAne42aYUHrHZSMCDGCltIsmgHErvJLlpgQ=]</w:t>
+      </w:r>
+      <w:r>
+        <w:rPr>
+          <w:rFonts w:hint="eastAsia"/>
+        </w:rPr>
+        <w:t>。。。</w:t>
+      </w:r>
+    </w:p>
+    <w:p>
+      <w:r>
+        <w:rPr>
+          <w:rFonts w:hint="eastAsia"/>
+        </w:rPr>
+        <w:lastRenderedPageBreak/>
+        <w:t>上传文件</w:t>
+      </w:r>
+      <w:r>
+        <w:t xml:space="preserve">  test3.txt</w:t>
+      </w:r>
+      <w:r>
+        <w:rPr>
+          <w:rFonts w:hint="eastAsia"/>
+        </w:rPr>
+        <w:t>。。。</w:t>
+      </w:r>
+    </w:p>
+    <w:p>
+      <w:r>
+        <w:rPr>
+          <w:rFonts w:hint="eastAsia"/>
+        </w:rPr>
+        <w:t>上传文件</w:t>
+      </w:r>
+      <w:r>
+        <w:t xml:space="preserve">  test4.txt</w:t>
+      </w:r>
+      <w:r>
+        <w:rPr>
+          <w:rFonts w:hint="eastAsia"/>
+        </w:rPr>
+        <w:t>。。。</w:t>
+      </w:r>
+    </w:p>
+    <w:p>
+      <w:r>
+        <w:rPr>
+          <w:rFonts w:hint="eastAsia"/>
+        </w:rPr>
+        <w:t>上传文件</w:t>
+      </w:r>
+      <w:r>
+        <w:t xml:space="preserve">  test5.txt</w:t>
+      </w:r>
+      <w:r>
+        <w:rPr>
+          <w:rFonts w:hint="eastAsia"/>
+        </w:rPr>
+        <w:t>。。。</w:t>
+      </w:r>
+    </w:p>
+    <w:p>
+      <w:r>
+        <w:rPr>
+          <w:rFonts w:hint="eastAsia"/>
+        </w:rPr>
+        <w:t>上传文件</w:t>
+      </w:r>
+      <w:r>
+        <w:t xml:space="preserve">  test6.txt</w:t>
+      </w:r>
+      <w:r>
+        <w:rPr>
+          <w:rFonts w:hint="eastAsia"/>
+        </w:rPr>
+        <w:t>。。。</w:t>
+      </w:r>
+    </w:p>
+    <w:p>
+      <w:r>
+        <w:rPr>
+          <w:rFonts w:hint="eastAsia"/>
+        </w:rPr>
+        <w:t>上传文件</w:t>
+      </w:r>
+      <w:r>
+        <w:t xml:space="preserve">  testpic1.PNG</w:t>
+      </w:r>
+      <w:r>
+        <w:rPr>
+          <w:rFonts w:hint="eastAsia"/>
+        </w:rPr>
+        <w:t>。。。</w:t>
+      </w:r>
+    </w:p>
+    <w:p>
+      <w:r>
+        <w:rPr>
+          <w:rFonts w:hint="eastAsia"/>
+        </w:rPr>
+        <w:t>上传文件</w:t>
+      </w:r>
+      <w:r>
+        <w:t xml:space="preserve">  testpic2.PNG</w:t>
+      </w:r>
+      <w:r>
+        <w:rPr>
+          <w:rFonts w:hint="eastAsia"/>
+        </w:rPr>
+        <w:t>。。。</w:t>
+      </w:r>
+    </w:p>
+    <w:p>
+      <w:r>
+        <w:rPr>
+          <w:rFonts w:hint="eastAsia"/>
+        </w:rPr>
+        <w:t>上传文件</w:t>
+      </w:r>
+      <w:r>
+        <w:t xml:space="preserve">  testpic3.PNG</w:t>
+      </w:r>
+      <w:r>
+        <w:rPr>
+          <w:rFonts w:hint="eastAsia"/>
+        </w:rPr>
+        <w:t>。。。</w:t>
+      </w:r>
+    </w:p>
+    <w:p>
+      <w:r>
+        <w:rPr>
+          <w:rFonts w:hint="eastAsia"/>
+        </w:rPr>
+        <w:t>同步完成</w:t>
+      </w:r>
+    </w:p>
+    <w:p>
+      <w:r>
+        <w:t>d:\temp&gt;</w:t>
+      </w:r>
+    </w:p>
+    <w:p>
+      <w:proofErr w:type="gramStart"/>
+      <w:r>
+        <w:t>update</w:t>
+      </w:r>
+      <w:proofErr w:type="gramEnd"/>
+      <w:r>
+        <w:t xml:space="preserve"> -cloud</w:t>
+      </w:r>
+    </w:p>
+    <w:p>
+      <w:r>
+        <w:rPr>
+          <w:rFonts w:hint="eastAsia"/>
+        </w:rPr>
+        <w:t>删除文件</w:t>
+      </w:r>
+      <w:r>
+        <w:t xml:space="preserve">  test3.txt</w:t>
+      </w:r>
+      <w:r>
+        <w:rPr>
+          <w:rFonts w:hint="eastAsia"/>
+        </w:rPr>
+        <w:t>。。。</w:t>
+      </w:r>
+    </w:p>
+    <w:p>
+      <w:r>
+        <w:rPr>
+          <w:rFonts w:hint="eastAsia"/>
+        </w:rPr>
+        <w:t>删除文件</w:t>
+      </w:r>
+      <w:r>
+        <w:t xml:space="preserve">  test4.txt</w:t>
+      </w:r>
+      <w:r>
+        <w:rPr>
+          <w:rFonts w:hint="eastAsia"/>
+        </w:rPr>
+        <w:t>。。。</w:t>
+      </w:r>
+    </w:p>
+    <w:p>
+      <w:r>
+        <w:rPr>
+          <w:rFonts w:hint="eastAsia"/>
+        </w:rPr>
+        <w:t>删除文件</w:t>
+      </w:r>
+      <w:r>
+        <w:t xml:space="preserve">  test5.txt</w:t>
+      </w:r>
+      <w:r>
+        <w:rPr>
+          <w:rFonts w:hint="eastAsia"/>
+        </w:rPr>
+        <w:t>。。。</w:t>
+      </w:r>
+    </w:p>
+    <w:p>
+      <w:r>
+        <w:rPr>
+          <w:rFonts w:hint="eastAsia"/>
+        </w:rPr>
+        <w:t>删除文件</w:t>
+      </w:r>
+      <w:r>
+        <w:t xml:space="preserve">  test6.txt</w:t>
+      </w:r>
+      <w:r>
+        <w:rPr>
+          <w:rFonts w:hint="eastAsia"/>
+        </w:rPr>
+        <w:t>。。。</w:t>
+      </w:r>
+    </w:p>
+    <w:p>
+      <w:r>
+        <w:rPr>
+          <w:rFonts w:hint="eastAsia"/>
+        </w:rPr>
+        <w:t>删除文件</w:t>
+      </w:r>
+      <w:r>
+        <w:t xml:space="preserve">  testpic1.PNG</w:t>
+      </w:r>
+      <w:r>
+        <w:rPr>
+          <w:rFonts w:hint="eastAsia"/>
+        </w:rPr>
+        <w:t>。。。</w:t>
+      </w:r>
+    </w:p>
+    <w:p>
+      <w:r>
+        <w:rPr>
+          <w:rFonts w:hint="eastAsia"/>
+        </w:rPr>
+        <w:t>删除文件</w:t>
+      </w:r>
+      <w:r>
+        <w:t xml:space="preserve">  testpic2.PNG</w:t>
+      </w:r>
+      <w:r>
+        <w:rPr>
+          <w:rFonts w:hint="eastAsia"/>
+        </w:rPr>
+        <w:t>。。。</w:t>
+      </w:r>
+    </w:p>
+    <w:p>
+      <w:r>
+        <w:rPr>
+          <w:rFonts w:hint="eastAsia"/>
+        </w:rPr>
+        <w:t>删除文件</w:t>
+      </w:r>
+      <w:r>
+        <w:t xml:space="preserve">  testpic3.PNG</w:t>
+      </w:r>
+      <w:r>
+        <w:rPr>
+          <w:rFonts w:hint="eastAsia"/>
+        </w:rPr>
+        <w:t>。。。</w:t>
+      </w:r>
+    </w:p>
+    <w:p>
+      <w:r>
+        <w:rPr>
+          <w:rFonts w:hint="eastAsia"/>
+        </w:rPr>
+        <w:t>下载文件</w:t>
+      </w:r>
+      <w:r>
+        <w:t xml:space="preserve">  [</w:t>
+      </w:r>
+      <w:proofErr w:type="spellStart"/>
+      <w:r>
+        <w:t>SecBox</w:t>
+      </w:r>
+      <w:proofErr w:type="spellEnd"/>
+      <w:r>
+        <w:t>][</w:t>
+      </w:r>
+      <w:proofErr w:type="spellStart"/>
+      <w:r>
+        <w:t>wutong</w:t>
+      </w:r>
+      <w:proofErr w:type="spellEnd"/>
+      <w:r>
+        <w:t>][QA-QCMXNIyC0lwcGnR9uDS4oukLDFZ1qKdWkuIO2LXs=]</w:t>
+      </w:r>
+      <w:r>
+        <w:rPr>
+          <w:rFonts w:hint="eastAsia"/>
+        </w:rPr>
+        <w:t>。。。</w:t>
+      </w:r>
+    </w:p>
+    <w:p>
+      <w:r>
+        <w:rPr>
+          <w:rFonts w:hint="eastAsia"/>
+        </w:rPr>
+        <w:t>下载文件</w:t>
+      </w:r>
+      <w:r>
+        <w:t xml:space="preserve">  [</w:t>
+      </w:r>
+      <w:proofErr w:type="spellStart"/>
+      <w:r>
+        <w:t>SecBox</w:t>
+      </w:r>
+      <w:proofErr w:type="spellEnd"/>
+      <w:r>
+        <w:t>][</w:t>
+      </w:r>
+      <w:proofErr w:type="spellStart"/>
+      <w:r>
+        <w:t>wutong</w:t>
+      </w:r>
+      <w:proofErr w:type="spellEnd"/>
+      <w:r>
+        <w:t>][TjvLL97i-aCOweMfCj37Zy4oukLDFZ1qKdWkuIO2LXs=]</w:t>
+      </w:r>
+      <w:r>
+        <w:rPr>
+          <w:rFonts w:hint="eastAsia"/>
+        </w:rPr>
+        <w:t>。。。</w:t>
+      </w:r>
+    </w:p>
+    <w:p>
+      <w:r>
+        <w:rPr>
+          <w:rFonts w:hint="eastAsia"/>
+        </w:rPr>
+        <w:t>下载文件</w:t>
+      </w:r>
+      <w:r>
+        <w:t xml:space="preserve">  [</w:t>
+      </w:r>
+      <w:proofErr w:type="spellStart"/>
+      <w:r>
+        <w:t>SecBox</w:t>
+      </w:r>
+      <w:proofErr w:type="spellEnd"/>
+      <w:r>
+        <w:t>][</w:t>
+      </w:r>
+      <w:proofErr w:type="spellStart"/>
+      <w:r>
+        <w:t>wutong</w:t>
+      </w:r>
+      <w:proofErr w:type="spellEnd"/>
+      <w:r>
+        <w:t>][u-j77CJRPjnIfuPUyV5umSMCDGCltIsmgHErvJLlpgQ=]</w:t>
+      </w:r>
+      <w:r>
+        <w:rPr>
+          <w:rFonts w:hint="eastAsia"/>
+        </w:rPr>
+        <w:t>。。。</w:t>
+      </w:r>
+    </w:p>
+    <w:p>
+      <w:r>
+        <w:rPr>
+          <w:rFonts w:hint="eastAsia"/>
+        </w:rPr>
+        <w:t>下载文件</w:t>
+      </w:r>
+      <w:r>
+        <w:t xml:space="preserve">  [</w:t>
+      </w:r>
+      <w:proofErr w:type="spellStart"/>
+      <w:r>
+        <w:t>SecBox</w:t>
+      </w:r>
+      <w:proofErr w:type="spellEnd"/>
+      <w:r>
+        <w:t>][</w:t>
+      </w:r>
+      <w:proofErr w:type="spellStart"/>
+      <w:r>
+        <w:t>wutong</w:t>
+      </w:r>
+      <w:proofErr w:type="spellEnd"/>
+      <w:r>
+        <w:t>][Y-lvl5gxhoa9HwQLZtBjeSMCDGCltIsmgHErvJLlpgQ=]</w:t>
+      </w:r>
+      <w:r>
+        <w:rPr>
+          <w:rFonts w:hint="eastAsia"/>
+        </w:rPr>
+        <w:t>。。。</w:t>
+      </w:r>
+    </w:p>
+    <w:p>
+      <w:r>
+        <w:rPr>
+          <w:rFonts w:hint="eastAsia"/>
+        </w:rPr>
+        <w:t>下载文件</w:t>
+      </w:r>
+      <w:r>
+        <w:t xml:space="preserve">  [</w:t>
+      </w:r>
+      <w:proofErr w:type="spellStart"/>
+      <w:r>
+        <w:t>SecBox</w:t>
+      </w:r>
+      <w:proofErr w:type="spellEnd"/>
+      <w:r>
+        <w:t>][</w:t>
+      </w:r>
+      <w:proofErr w:type="spellStart"/>
+      <w:r>
+        <w:t>wutong</w:t>
+      </w:r>
+      <w:proofErr w:type="spellEnd"/>
+      <w:r>
+        <w:t>][mXvRCm4FSZpwYDgGD8gvXi4oukLDFZ1qKdWkuIO2LXs=]</w:t>
+      </w:r>
+      <w:r>
+        <w:rPr>
+          <w:rFonts w:hint="eastAsia"/>
+        </w:rPr>
+        <w:t>。。。</w:t>
+      </w:r>
+    </w:p>
+    <w:p>
+      <w:r>
+        <w:rPr>
+          <w:rFonts w:hint="eastAsia"/>
+        </w:rPr>
+        <w:t>下载文件</w:t>
+      </w:r>
+      <w:r>
+        <w:t xml:space="preserve">  [</w:t>
+      </w:r>
+      <w:proofErr w:type="spellStart"/>
+      <w:r>
+        <w:t>SecBox</w:t>
+      </w:r>
+      <w:proofErr w:type="spellEnd"/>
+      <w:r>
+        <w:t>][</w:t>
+      </w:r>
+      <w:proofErr w:type="spellStart"/>
+      <w:r>
+        <w:t>wutong</w:t>
+      </w:r>
+      <w:proofErr w:type="spellEnd"/>
+      <w:r>
+        <w:t>][q_t1tnQEADbcKdzRIEeYcSMCDGCltIsmgHErvJLlpgQ=]</w:t>
+      </w:r>
+      <w:r>
+        <w:rPr>
+          <w:rFonts w:hint="eastAsia"/>
+        </w:rPr>
+        <w:t>。。。</w:t>
+      </w:r>
+    </w:p>
+    <w:p>
+      <w:r>
+        <w:rPr>
+          <w:rFonts w:hint="eastAsia"/>
+        </w:rPr>
+        <w:t>下载文件</w:t>
+      </w:r>
+      <w:r>
+        <w:t xml:space="preserve">  [</w:t>
+      </w:r>
+      <w:proofErr w:type="spellStart"/>
+      <w:r>
+        <w:t>SecBox</w:t>
+      </w:r>
+      <w:proofErr w:type="spellEnd"/>
+      <w:r>
+        <w:t>][</w:t>
+      </w:r>
+      <w:proofErr w:type="spellStart"/>
+      <w:r>
+        <w:t>wutong</w:t>
+      </w:r>
+      <w:proofErr w:type="spellEnd"/>
+      <w:r>
+        <w:t>][S0M5etXdkAne42aYUHrHZSMCDGCltIsmgHErvJLlpgQ=]</w:t>
+      </w:r>
+      <w:r>
+        <w:rPr>
+          <w:rFonts w:hint="eastAsia"/>
+        </w:rPr>
+        <w:t>。。。</w:t>
+      </w:r>
+    </w:p>
+    <w:p>
+      <w:r>
+        <w:rPr>
+          <w:rFonts w:hint="eastAsia"/>
+        </w:rPr>
+        <w:t>同步完成</w:t>
+      </w:r>
     </w:p>
     <w:p/>
+    <w:p>
+      <w:pPr>
+        <w:pStyle w:val="2"/>
+      </w:pPr>
+      <w:r>
+        <w:rPr>
+          <w:rFonts w:hint="eastAsia"/>
+        </w:rPr>
+        <w:t>4</w:t>
+      </w:r>
+      <w:r>
+        <w:rPr>
+          <w:rFonts w:hint="eastAsia"/>
+        </w:rPr>
+        <w:t>．引用</w:t>
+      </w:r>
+    </w:p>
+    <w:p>
+      <w:pPr>
+        <w:rPr>
+          <w:noProof/>
+        </w:rPr>
+      </w:pPr>
+      <w:r>
+        <w:fldChar w:fldCharType="begin"/>
+      </w:r>
+      <w:r>
+        <w:instrText xml:space="preserve"> </w:instrText>
+      </w:r>
+      <w:r>
+        <w:rPr>
+          <w:rFonts w:hint="eastAsia"/>
+        </w:rPr>
+        <w:instrText>BIBLIOGRAPHY  \l 2052</w:instrText>
+      </w:r>
+      <w:r>
+        <w:instrText xml:space="preserve"> </w:instrText>
+      </w:r>
+      <w:r>
+        <w:fldChar w:fldCharType="separate"/>
+      </w:r>
+    </w:p>
+    <w:tbl>
+      <w:tblPr>
+        <w:tblW w:w="5000" w:type="pct"/>
+        <w:tblCellSpacing w:w="15" w:type="dxa"/>
+        <w:tblCellMar>
+          <w:top w:w="15" w:type="dxa"/>
+          <w:left w:w="15" w:type="dxa"/>
+          <w:bottom w:w="15" w:type="dxa"/>
+          <w:right w:w="15" w:type="dxa"/>
+        </w:tblCellMar>
+        <w:tblLook w:val="04A0" w:firstRow="1" w:lastRow="0" w:firstColumn="1" w:lastColumn="0" w:noHBand="0" w:noVBand="1"/>
+      </w:tblPr>
+      <w:tblGrid>
+        <w:gridCol w:w="311"/>
+        <w:gridCol w:w="8085"/>
+      </w:tblGrid>
+      <w:tr>
+        <w:trPr>
+          <w:tblCellSpacing w:w="15" w:type="dxa"/>
+        </w:trPr>
+        <w:tc>
+          <w:tcPr>
+            <w:tcW w:w="50" w:type="pct"/>
+            <w:hideMark/>
+          </w:tcPr>
+          <w:p>
+            <w:pPr>
+              <w:pStyle w:val="a8"/>
+              <w:rPr>
+                <w:noProof/>
+              </w:rPr>
+            </w:pPr>
+            <w:r>
+              <w:rPr>
+                <w:noProof/>
+              </w:rPr>
+              <w:t xml:space="preserve">[1] </w:t>
+            </w:r>
+          </w:p>
+        </w:tc>
+        <w:tc>
+          <w:tcPr>
+            <w:tcW w:w="0" w:type="auto"/>
+            <w:hideMark/>
+          </w:tcPr>
+          <w:p>
+            <w:pPr>
+              <w:pStyle w:val="a8"/>
+              <w:rPr>
+                <w:noProof/>
+              </w:rPr>
+            </w:pPr>
+            <w:r>
+              <w:rPr>
+                <w:noProof/>
+              </w:rPr>
+              <w:t>"RFC4648," 2006. [Online]. Available: http://www.ietf.org/rfc/rfc4648.txt.</w:t>
+            </w:r>
+          </w:p>
+        </w:tc>
+      </w:tr>
+    </w:tbl>
+    <w:p>
+      <w:pPr>
+        <w:rPr>
+          <w:rFonts w:eastAsia="Times New Roman"/>
+          <w:noProof/>
+        </w:rPr>
+      </w:pPr>
+    </w:p>
+    <w:p>
+      <w:r>
+        <w:fldChar w:fldCharType="end"/>
+      </w:r>
+    </w:p>
     <w:sectPr>
       <w:pgSz w:w="11906" w:h="16838"/>
       <w:pgMar w:top="1440" w:right="1800" w:bottom="1440" w:left="1800" w:header="851" w:footer="992" w:gutter="0"/>
@@ -15472,6 +17509,92 @@
 <file path=word/numbering.xml><?xml version="1.0" encoding="utf-8"?>
 <w:numbering xmlns:wpc="http://schemas.microsoft.com/office/word/2010/wordprocessingCanvas" xmlns:mc="http://schemas.openxmlformats.org/markup-compatibility/2006" xmlns:o="urn:schemas-microsoft-com:office:office" xmlns:r="http://schemas.openxmlformats.org/officeDocument/2006/relationships" xmlns:m="http://schemas.openxmlformats.org/officeDocument/2006/math" xmlns:v="urn:schemas-microsoft-com:vml" xmlns:wp14="http://schemas.microsoft.com/office/word/2010/wordprocessingDrawing" xmlns:wp="http://schemas.openxmlformats.org/drawingml/2006/wordprocessingDrawing" xmlns:w10="urn:schemas-microsoft-com:office:word" xmlns:w="http://schemas.openxmlformats.org/wordprocessingml/2006/main" xmlns:w14="http://schemas.microsoft.com/office/word/2010/wordml" xmlns:wpg="http://schemas.microsoft.com/office/word/2010/wordprocessingGroup" xmlns:wpi="http://schemas.microsoft.com/office/word/2010/wordprocessingInk" xmlns:wne="http://schemas.microsoft.com/office/word/2006/wordml" xmlns:wps="http://schemas.microsoft.com/office/word/2010/wordprocessingShape" mc:Ignorable="w14 wp14">
   <w:abstractNum w:abstractNumId="0">
+    <w:nsid w:val="098B5A25"/>
+    <w:multiLevelType w:val="hybridMultilevel"/>
+    <w:tmpl w:val="A68235A8"/>
+    <w:lvl w:ilvl="0" w:tplc="2BACC212">
+      <w:start w:val="1"/>
+      <w:numFmt w:val="decimal"/>
+      <w:lvlText w:val="%1."/>
+      <w:lvlJc w:val="left"/>
+      <w:pPr>
+        <w:ind w:left="360" w:hanging="360"/>
+      </w:pPr>
+    </w:lvl>
+    <w:lvl w:ilvl="1" w:tplc="04090019">
+      <w:start w:val="1"/>
+      <w:numFmt w:val="lowerLetter"/>
+      <w:lvlText w:val="%2)"/>
+      <w:lvlJc w:val="left"/>
+      <w:pPr>
+        <w:ind w:left="840" w:hanging="420"/>
+      </w:pPr>
+    </w:lvl>
+    <w:lvl w:ilvl="2" w:tplc="0409001B">
+      <w:start w:val="1"/>
+      <w:numFmt w:val="lowerRoman"/>
+      <w:lvlText w:val="%3."/>
+      <w:lvlJc w:val="right"/>
+      <w:pPr>
+        <w:ind w:left="1260" w:hanging="420"/>
+      </w:pPr>
+    </w:lvl>
+    <w:lvl w:ilvl="3" w:tplc="0409000F">
+      <w:start w:val="1"/>
+      <w:numFmt w:val="decimal"/>
+      <w:lvlText w:val="%4."/>
+      <w:lvlJc w:val="left"/>
+      <w:pPr>
+        <w:ind w:left="1680" w:hanging="420"/>
+      </w:pPr>
+    </w:lvl>
+    <w:lvl w:ilvl="4" w:tplc="04090019">
+      <w:start w:val="1"/>
+      <w:numFmt w:val="lowerLetter"/>
+      <w:lvlText w:val="%5)"/>
+      <w:lvlJc w:val="left"/>
+      <w:pPr>
+        <w:ind w:left="2100" w:hanging="420"/>
+      </w:pPr>
+    </w:lvl>
+    <w:lvl w:ilvl="5" w:tplc="0409001B">
+      <w:start w:val="1"/>
+      <w:numFmt w:val="lowerRoman"/>
+      <w:lvlText w:val="%6."/>
+      <w:lvlJc w:val="right"/>
+      <w:pPr>
+        <w:ind w:left="2520" w:hanging="420"/>
+      </w:pPr>
+    </w:lvl>
+    <w:lvl w:ilvl="6" w:tplc="0409000F">
+      <w:start w:val="1"/>
+      <w:numFmt w:val="decimal"/>
+      <w:lvlText w:val="%7."/>
+      <w:lvlJc w:val="left"/>
+      <w:pPr>
+        <w:ind w:left="2940" w:hanging="420"/>
+      </w:pPr>
+    </w:lvl>
+    <w:lvl w:ilvl="7" w:tplc="04090019">
+      <w:start w:val="1"/>
+      <w:numFmt w:val="lowerLetter"/>
+      <w:lvlText w:val="%8)"/>
+      <w:lvlJc w:val="left"/>
+      <w:pPr>
+        <w:ind w:left="3360" w:hanging="420"/>
+      </w:pPr>
+    </w:lvl>
+    <w:lvl w:ilvl="8" w:tplc="0409001B">
+      <w:start w:val="1"/>
+      <w:numFmt w:val="lowerRoman"/>
+      <w:lvlText w:val="%9."/>
+      <w:lvlJc w:val="right"/>
+      <w:pPr>
+        <w:ind w:left="3780" w:hanging="420"/>
+      </w:pPr>
+    </w:lvl>
+  </w:abstractNum>
+  <w:abstractNum w:abstractNumId="1">
     <w:nsid w:val="21130F98"/>
     <w:multiLevelType w:val="hybridMultilevel"/>
     <w:tmpl w:val="1DBE6A70"/>
@@ -15584,7 +17707,7 @@
       </w:rPr>
     </w:lvl>
   </w:abstractNum>
-  <w:abstractNum w:abstractNumId="1">
+  <w:abstractNum w:abstractNumId="2">
     <w:nsid w:val="2C305EF0"/>
     <w:multiLevelType w:val="hybridMultilevel"/>
     <w:tmpl w:val="685029E4"/>
@@ -15697,7 +17820,7 @@
       </w:rPr>
     </w:lvl>
   </w:abstractNum>
-  <w:abstractNum w:abstractNumId="2">
+  <w:abstractNum w:abstractNumId="3">
     <w:nsid w:val="37531BD5"/>
     <w:multiLevelType w:val="hybridMultilevel"/>
     <w:tmpl w:val="A442202A"/>
@@ -15810,7 +17933,7 @@
       </w:rPr>
     </w:lvl>
   </w:abstractNum>
-  <w:abstractNum w:abstractNumId="3">
+  <w:abstractNum w:abstractNumId="4">
     <w:nsid w:val="4E211A55"/>
     <w:multiLevelType w:val="hybridMultilevel"/>
     <w:tmpl w:val="405C9AB8"/>
@@ -15923,7 +18046,7 @@
       </w:rPr>
     </w:lvl>
   </w:abstractNum>
-  <w:abstractNum w:abstractNumId="4">
+  <w:abstractNum w:abstractNumId="5">
     <w:nsid w:val="7AEA450A"/>
     <w:multiLevelType w:val="hybridMultilevel"/>
     <w:tmpl w:val="BE289EFC"/>
@@ -16037,19 +18160,49 @@
     </w:lvl>
   </w:abstractNum>
   <w:num w:numId="1">
+    <w:abstractNumId w:val="3"/>
+  </w:num>
+  <w:num w:numId="2">
+    <w:abstractNumId w:val="1"/>
+  </w:num>
+  <w:num w:numId="3">
+    <w:abstractNumId w:val="5"/>
+  </w:num>
+  <w:num w:numId="4">
     <w:abstractNumId w:val="2"/>
   </w:num>
-  <w:num w:numId="2">
-    <w:abstractNumId w:val="0"/>
-  </w:num>
-  <w:num w:numId="3">
+  <w:num w:numId="5">
     <w:abstractNumId w:val="4"/>
   </w:num>
-  <w:num w:numId="4">
-    <w:abstractNumId w:val="1"/>
-  </w:num>
-  <w:num w:numId="5">
-    <w:abstractNumId w:val="3"/>
+  <w:num w:numId="6">
+    <w:abstractNumId w:val="0"/>
+    <w:lvlOverride w:ilvl="0">
+      <w:startOverride w:val="1"/>
+    </w:lvlOverride>
+    <w:lvlOverride w:ilvl="1">
+      <w:startOverride w:val="1"/>
+    </w:lvlOverride>
+    <w:lvlOverride w:ilvl="2">
+      <w:startOverride w:val="1"/>
+    </w:lvlOverride>
+    <w:lvlOverride w:ilvl="3">
+      <w:startOverride w:val="1"/>
+    </w:lvlOverride>
+    <w:lvlOverride w:ilvl="4">
+      <w:startOverride w:val="1"/>
+    </w:lvlOverride>
+    <w:lvlOverride w:ilvl="5">
+      <w:startOverride w:val="1"/>
+    </w:lvlOverride>
+    <w:lvlOverride w:ilvl="6">
+      <w:startOverride w:val="1"/>
+    </w:lvlOverride>
+    <w:lvlOverride w:ilvl="7">
+      <w:startOverride w:val="1"/>
+    </w:lvlOverride>
+    <w:lvlOverride w:ilvl="8">
+      <w:startOverride w:val="1"/>
+    </w:lvlOverride>
   </w:num>
 </w:numbering>
 </file>
@@ -16445,6 +18598,14 @@
       <w:szCs w:val="24"/>
     </w:rPr>
   </w:style>
+  <w:style w:type="paragraph" w:styleId="a8">
+    <w:name w:val="Bibliography"/>
+    <w:basedOn w:val="a"/>
+    <w:next w:val="a"/>
+    <w:uiPriority w:val="37"/>
+    <w:unhideWhenUsed/>
+    <w:rsid w:val="002F34F0"/>
+  </w:style>
 </w:styles>
 </file>
 
@@ -16839,6 +19000,14 @@
       <w:szCs w:val="24"/>
     </w:rPr>
   </w:style>
+  <w:style w:type="paragraph" w:styleId="a8">
+    <w:name w:val="Bibliography"/>
+    <w:basedOn w:val="a"/>
+    <w:next w:val="a"/>
+    <w:uiPriority w:val="37"/>
+    <w:unhideWhenUsed/>
+    <w:rsid w:val="002F34F0"/>
+  </w:style>
 </w:styles>
 </file>
 
@@ -17128,11 +19297,22 @@
 </file>
 
 <file path=customXml/item1.xml><?xml version="1.0" encoding="utf-8"?>
-<b:Sources xmlns:b="http://schemas.openxmlformats.org/officeDocument/2006/bibliography" xmlns="http://schemas.openxmlformats.org/officeDocument/2006/bibliography" SelectedStyle="\APA.XSL" StyleName="APA"/>
+<b:Sources xmlns:b="http://schemas.openxmlformats.org/officeDocument/2006/bibliography" xmlns="http://schemas.openxmlformats.org/officeDocument/2006/bibliography" SelectedStyle="\IEEE2006OfficeOnline.xsl" StyleName="IEEE 2006">
+  <b:Source>
+    <b:Tag>RFC4648</b:Tag>
+    <b:SourceType>DocumentFromInternetSite</b:SourceType>
+    <b:Guid>{18BF9382-F86F-485A-B238-2ED71143289F}</b:Guid>
+    <b:Title>RFC4648</b:Title>
+    <b:LCID>en-US</b:LCID>
+    <b:URL>http://www.ietf.org/rfc/rfc4648.txt</b:URL>
+    <b:Year>2006</b:Year>
+    <b:RefOrder>1</b:RefOrder>
+  </b:Source>
+</b:Sources>
 </file>
 
 <file path=customXml/itemProps1.xml><?xml version="1.0" encoding="utf-8"?>
-<ds:datastoreItem xmlns:ds="http://schemas.openxmlformats.org/officeDocument/2006/customXml" ds:itemID="{6AEB79F2-58F0-457E-B46C-D5C4E4F86EA3}">
+<ds:datastoreItem xmlns:ds="http://schemas.openxmlformats.org/officeDocument/2006/customXml" ds:itemID="{A723CB68-5887-49E7-A63A-729D0289E99B}">
   <ds:schemaRefs>
     <ds:schemaRef ds:uri="http://schemas.openxmlformats.org/officeDocument/2006/bibliography"/>
   </ds:schemaRefs>

</xml_diff>